<commit_message>
edit documents (Julian Platz)
</commit_message>
<xml_diff>
--- a/documents/Entwurf/Datenbankentwurf.docx
+++ b/documents/Entwurf/Datenbankentwurf.docx
@@ -40,7 +40,7 @@
           <w:sz w:val="28"/>
           <w:szCs w:val="28"/>
         </w:rPr>
-        <w:t>– Energiedaten von Website abgreifen (FIDP)</w:t>
+        <w:t>– Energiedaten von Website abgreifen</w:t>
       </w:r>
     </w:p>
     <w:p>
@@ -128,21 +128,7 @@
           <w:sz w:val="22"/>
           <w:szCs w:val="22"/>
         </w:rPr>
-        <w:t>Datenbankentwurf für das Projekt „Energiedaten von Website abgreifen</w:t>
-      </w:r>
-      <w:r>
-        <w:rPr>
-          <w:sz w:val="22"/>
-          <w:szCs w:val="22"/>
-        </w:rPr>
-        <w:t xml:space="preserve"> (FIDP)</w:t>
-      </w:r>
-      <w:r>
-        <w:rPr>
-          <w:sz w:val="22"/>
-          <w:szCs w:val="22"/>
-        </w:rPr>
-        <w:t>“.</w:t>
+        <w:t>Datenbankentwurf für das Projekt „Energiedaten von Website abgreifen“.</w:t>
       </w:r>
       <w:r>
         <w:rPr>
@@ -163,14 +149,35 @@
           <w:sz w:val="22"/>
           <w:szCs w:val="22"/>
         </w:rPr>
-        <w:t xml:space="preserve">einer oder mehreren </w:t>
-      </w:r>
-      <w:r>
-        <w:rPr>
-          <w:sz w:val="22"/>
-          <w:szCs w:val="22"/>
-        </w:rPr>
-        <w:t xml:space="preserve">öffentlichen Quellen strukturiert zu speichern, um diese später auswerten und grafisch </w:t>
+        <w:t xml:space="preserve">einer </w:t>
+      </w:r>
+      <w:r>
+        <w:rPr>
+          <w:sz w:val="22"/>
+          <w:szCs w:val="22"/>
+        </w:rPr>
+        <w:t>öffentliche</w:t>
+      </w:r>
+      <w:r>
+        <w:rPr>
+          <w:sz w:val="22"/>
+          <w:szCs w:val="22"/>
+        </w:rPr>
+        <w:t>n</w:t>
+      </w:r>
+      <w:r>
+        <w:rPr>
+          <w:sz w:val="22"/>
+          <w:szCs w:val="22"/>
+        </w:rPr>
+        <w:t xml:space="preserve"> </w:t>
+      </w:r>
+      <w:r>
+        <w:rPr>
+          <w:sz w:val="22"/>
+          <w:szCs w:val="22"/>
+        </w:rPr>
+        <w:t xml:space="preserve">Quelle strukturiert zu speichern, um diese auswerten und grafisch </w:t>
       </w:r>
       <w:r>
         <w:rPr>
@@ -261,7 +268,23 @@
           <w:sz w:val="22"/>
           <w:szCs w:val="22"/>
         </w:rPr>
-        <w:t>Die Energiedaten sollen automatisiert über eine öffentliche API abgerufen werden. Für jede Messung müssen das Datum bzw. der Zeitpunkt der Messung sowie der zugehörige Energieträger gespeichert werden. Die Datenbank soll mehrere Energieträger unterstützen, darunter Solar, Wind Onshore und Wind Offshore. Zusätzlich sollen historische Energiedaten dauerhaft gespeichert werden, um spätere Auswertungen über längere Zeiträume zu ermöglichen.</w:t>
+        <w:t xml:space="preserve">Die Energiedaten sollen automatisiert über eine öffentliche API abgerufen werden. Für jede Messung müssen das Datum bzw. der Zeitpunkt der Messung sowie der zugehörige Energieträger gespeichert werden. Die Datenbank soll mehrere Energieträger unterstützen, darunter Solar, Wind </w:t>
+      </w:r>
+      <w:proofErr w:type="spellStart"/>
+      <w:r>
+        <w:rPr>
+          <w:sz w:val="22"/>
+          <w:szCs w:val="22"/>
+        </w:rPr>
+        <w:t>Onshore</w:t>
+      </w:r>
+      <w:proofErr w:type="spellEnd"/>
+      <w:r>
+        <w:rPr>
+          <w:sz w:val="22"/>
+          <w:szCs w:val="22"/>
+        </w:rPr>
+        <w:t xml:space="preserve"> und Wind Offshore. Zusätzlich sollen historische Energiedaten dauerhaft gespeichert werden, um spätere Auswertungen über längere Zeiträume zu ermöglichen.</w:t>
       </w:r>
     </w:p>
     <w:p>
@@ -739,6 +762,7 @@
           <w:u w:val="single"/>
         </w:rPr>
       </w:pPr>
+      <w:proofErr w:type="spellStart"/>
       <w:r>
         <w:rPr>
           <w:b/>
@@ -749,6 +773,7 @@
         </w:rPr>
         <w:t>data_source</w:t>
       </w:r>
+      <w:proofErr w:type="spellEnd"/>
     </w:p>
     <w:p>
       <w:pPr>
@@ -761,6 +786,7 @@
           <w:szCs w:val="22"/>
         </w:rPr>
       </w:pPr>
+      <w:proofErr w:type="spellStart"/>
       <w:r>
         <w:rPr>
           <w:sz w:val="22"/>
@@ -768,6 +794,7 @@
         </w:rPr>
         <w:t>data_source_id</w:t>
       </w:r>
+      <w:proofErr w:type="spellEnd"/>
     </w:p>
     <w:p>
       <w:pPr>
@@ -780,6 +807,7 @@
           <w:szCs w:val="22"/>
         </w:rPr>
       </w:pPr>
+      <w:proofErr w:type="spellStart"/>
       <w:r>
         <w:rPr>
           <w:sz w:val="22"/>
@@ -787,6 +815,7 @@
         </w:rPr>
         <w:t>name</w:t>
       </w:r>
+      <w:proofErr w:type="spellEnd"/>
     </w:p>
     <w:p>
       <w:pPr>
@@ -799,6 +828,7 @@
           <w:szCs w:val="22"/>
         </w:rPr>
       </w:pPr>
+      <w:proofErr w:type="spellStart"/>
       <w:r>
         <w:rPr>
           <w:sz w:val="22"/>
@@ -806,6 +836,7 @@
         </w:rPr>
         <w:t>api_url</w:t>
       </w:r>
+      <w:proofErr w:type="spellEnd"/>
     </w:p>
     <w:p>
       <w:pPr>
@@ -825,6 +856,7 @@
           <w:u w:val="single"/>
         </w:rPr>
       </w:pPr>
+      <w:proofErr w:type="spellStart"/>
       <w:r>
         <w:rPr>
           <w:b/>
@@ -835,6 +867,7 @@
         </w:rPr>
         <w:t>energy_source</w:t>
       </w:r>
+      <w:proofErr w:type="spellEnd"/>
     </w:p>
     <w:p>
       <w:pPr>
@@ -847,6 +880,7 @@
           <w:szCs w:val="22"/>
         </w:rPr>
       </w:pPr>
+      <w:proofErr w:type="spellStart"/>
       <w:r>
         <w:rPr>
           <w:sz w:val="22"/>
@@ -854,6 +888,7 @@
         </w:rPr>
         <w:t>energy_source_id</w:t>
       </w:r>
+      <w:proofErr w:type="spellEnd"/>
     </w:p>
     <w:p>
       <w:pPr>
@@ -866,6 +901,7 @@
           <w:szCs w:val="22"/>
         </w:rPr>
       </w:pPr>
+      <w:proofErr w:type="spellStart"/>
       <w:r>
         <w:rPr>
           <w:sz w:val="22"/>
@@ -873,6 +909,28 @@
         </w:rPr>
         <w:t>name</w:t>
       </w:r>
+      <w:proofErr w:type="spellEnd"/>
+    </w:p>
+    <w:p>
+      <w:pPr>
+        <w:numPr>
+          <w:ilvl w:val="0"/>
+          <w:numId w:val="15"/>
+        </w:numPr>
+        <w:rPr>
+          <w:sz w:val="22"/>
+          <w:szCs w:val="22"/>
+        </w:rPr>
+      </w:pPr>
+      <w:proofErr w:type="spellStart"/>
+      <w:r>
+        <w:rPr>
+          <w:sz w:val="22"/>
+          <w:szCs w:val="22"/>
+        </w:rPr>
+        <w:t>renewable</w:t>
+      </w:r>
+      <w:proofErr w:type="spellEnd"/>
     </w:p>
     <w:p>
       <w:pPr>
@@ -890,6 +948,7 @@
           <w:u w:val="single"/>
         </w:rPr>
       </w:pPr>
+      <w:proofErr w:type="spellStart"/>
       <w:r>
         <w:rPr>
           <w:b/>
@@ -900,6 +959,7 @@
         </w:rPr>
         <w:t>energy_data</w:t>
       </w:r>
+      <w:proofErr w:type="spellEnd"/>
     </w:p>
     <w:p>
       <w:pPr>
@@ -912,6 +972,7 @@
           <w:szCs w:val="22"/>
         </w:rPr>
       </w:pPr>
+      <w:proofErr w:type="spellStart"/>
       <w:r>
         <w:rPr>
           <w:sz w:val="22"/>
@@ -919,6 +980,7 @@
         </w:rPr>
         <w:t>energy_data_id</w:t>
       </w:r>
+      <w:proofErr w:type="spellEnd"/>
     </w:p>
     <w:p>
       <w:pPr>
@@ -931,6 +993,7 @@
           <w:szCs w:val="22"/>
         </w:rPr>
       </w:pPr>
+      <w:proofErr w:type="spellStart"/>
       <w:r>
         <w:rPr>
           <w:sz w:val="22"/>
@@ -938,6 +1001,7 @@
         </w:rPr>
         <w:t>timestamp</w:t>
       </w:r>
+      <w:proofErr w:type="spellEnd"/>
     </w:p>
     <w:p>
       <w:pPr>
@@ -950,6 +1014,7 @@
           <w:szCs w:val="22"/>
         </w:rPr>
       </w:pPr>
+      <w:proofErr w:type="spellStart"/>
       <w:r>
         <w:rPr>
           <w:sz w:val="22"/>
@@ -957,6 +1022,7 @@
         </w:rPr>
         <w:t>value</w:t>
       </w:r>
+      <w:proofErr w:type="spellEnd"/>
     </w:p>
     <w:p>
       <w:pPr>
@@ -969,13 +1035,15 @@
           <w:szCs w:val="22"/>
         </w:rPr>
       </w:pPr>
-      <w:r>
-        <w:rPr>
-          <w:sz w:val="22"/>
-          <w:szCs w:val="22"/>
-        </w:rPr>
-        <w:t>energy_source_id</w:t>
-      </w:r>
+      <w:proofErr w:type="spellStart"/>
+      <w:r>
+        <w:rPr>
+          <w:sz w:val="22"/>
+          <w:szCs w:val="22"/>
+        </w:rPr>
+        <w:t>unit</w:t>
+      </w:r>
+      <w:proofErr w:type="spellEnd"/>
     </w:p>
     <w:p>
       <w:pPr>
@@ -988,6 +1056,28 @@
           <w:szCs w:val="22"/>
         </w:rPr>
       </w:pPr>
+      <w:proofErr w:type="spellStart"/>
+      <w:r>
+        <w:rPr>
+          <w:sz w:val="22"/>
+          <w:szCs w:val="22"/>
+        </w:rPr>
+        <w:t>energy_source_id</w:t>
+      </w:r>
+      <w:proofErr w:type="spellEnd"/>
+    </w:p>
+    <w:p>
+      <w:pPr>
+        <w:numPr>
+          <w:ilvl w:val="0"/>
+          <w:numId w:val="17"/>
+        </w:numPr>
+        <w:rPr>
+          <w:sz w:val="22"/>
+          <w:szCs w:val="22"/>
+        </w:rPr>
+      </w:pPr>
+      <w:proofErr w:type="spellStart"/>
       <w:r>
         <w:rPr>
           <w:sz w:val="22"/>
@@ -995,6 +1085,7 @@
         </w:rPr>
         <w:t>data_source_id</w:t>
       </w:r>
+      <w:proofErr w:type="spellEnd"/>
     </w:p>
     <w:p>
       <w:pPr>
@@ -1049,6 +1140,7 @@
           <w:szCs w:val="22"/>
         </w:rPr>
       </w:pPr>
+      <w:proofErr w:type="spellStart"/>
       <w:r>
         <w:rPr>
           <w:sz w:val="22"/>
@@ -1056,6 +1148,7 @@
         </w:rPr>
         <w:t>energy_source.energy_source_id</w:t>
       </w:r>
+      <w:proofErr w:type="spellEnd"/>
     </w:p>
     <w:p>
       <w:pPr>
@@ -1068,6 +1161,7 @@
           <w:szCs w:val="22"/>
         </w:rPr>
       </w:pPr>
+      <w:proofErr w:type="spellStart"/>
       <w:r>
         <w:rPr>
           <w:sz w:val="22"/>
@@ -1075,6 +1169,7 @@
         </w:rPr>
         <w:t>data_source.data_source_id</w:t>
       </w:r>
+      <w:proofErr w:type="spellEnd"/>
     </w:p>
     <w:p>
       <w:pPr>
@@ -1087,6 +1182,7 @@
           <w:szCs w:val="22"/>
         </w:rPr>
       </w:pPr>
+      <w:proofErr w:type="spellStart"/>
       <w:r>
         <w:rPr>
           <w:sz w:val="22"/>
@@ -1094,6 +1190,7 @@
         </w:rPr>
         <w:t>energy_data.energy_data_id</w:t>
       </w:r>
+      <w:proofErr w:type="spellEnd"/>
     </w:p>
     <w:p>
       <w:pPr>
@@ -1133,12 +1230,21 @@
           <w:szCs w:val="22"/>
         </w:rPr>
       </w:pPr>
-      <w:r>
-        <w:rPr>
-          <w:sz w:val="22"/>
-          <w:szCs w:val="22"/>
-        </w:rPr>
-        <w:t xml:space="preserve">energy_data.energy_source_id </w:t>
+      <w:proofErr w:type="spellStart"/>
+      <w:r>
+        <w:rPr>
+          <w:sz w:val="22"/>
+          <w:szCs w:val="22"/>
+        </w:rPr>
+        <w:t>energy_data.energy_source_id</w:t>
+      </w:r>
+      <w:proofErr w:type="spellEnd"/>
+      <w:r>
+        <w:rPr>
+          <w:sz w:val="22"/>
+          <w:szCs w:val="22"/>
+        </w:rPr>
+        <w:t xml:space="preserve"> </w:t>
       </w:r>
       <w:r>
         <w:rPr>
@@ -1154,8 +1260,17 @@
           <w:sz w:val="22"/>
           <w:szCs w:val="22"/>
         </w:rPr>
-        <w:t xml:space="preserve"> energy_source.energy_source_id</w:t>
-      </w:r>
+        <w:t xml:space="preserve"> </w:t>
+      </w:r>
+      <w:proofErr w:type="spellStart"/>
+      <w:r>
+        <w:rPr>
+          <w:sz w:val="22"/>
+          <w:szCs w:val="22"/>
+        </w:rPr>
+        <w:t>energy_source.energy_source_id</w:t>
+      </w:r>
+      <w:proofErr w:type="spellEnd"/>
     </w:p>
     <w:p>
       <w:pPr>
@@ -1168,12 +1283,21 @@
           <w:szCs w:val="22"/>
         </w:rPr>
       </w:pPr>
-      <w:r>
-        <w:rPr>
-          <w:sz w:val="22"/>
-          <w:szCs w:val="22"/>
-        </w:rPr>
-        <w:t xml:space="preserve">energy_data.data_source_id </w:t>
+      <w:proofErr w:type="spellStart"/>
+      <w:r>
+        <w:rPr>
+          <w:sz w:val="22"/>
+          <w:szCs w:val="22"/>
+        </w:rPr>
+        <w:t>energy_data.data_source_id</w:t>
+      </w:r>
+      <w:proofErr w:type="spellEnd"/>
+      <w:r>
+        <w:rPr>
+          <w:sz w:val="22"/>
+          <w:szCs w:val="22"/>
+        </w:rPr>
+        <w:t xml:space="preserve"> </w:t>
       </w:r>
       <w:r>
         <w:rPr>
@@ -1189,8 +1313,17 @@
           <w:sz w:val="22"/>
           <w:szCs w:val="22"/>
         </w:rPr>
-        <w:t xml:space="preserve"> data_source.data_source_id</w:t>
-      </w:r>
+        <w:t xml:space="preserve"> </w:t>
+      </w:r>
+      <w:proofErr w:type="spellStart"/>
+      <w:r>
+        <w:rPr>
+          <w:sz w:val="22"/>
+          <w:szCs w:val="22"/>
+        </w:rPr>
+        <w:t>data_source.data_source_id</w:t>
+      </w:r>
+      <w:proofErr w:type="spellEnd"/>
     </w:p>
     <w:p>
       <w:pPr>
@@ -1264,12 +1397,21 @@
           <w:szCs w:val="22"/>
         </w:rPr>
       </w:pPr>
-      <w:r>
-        <w:rPr>
-          <w:sz w:val="22"/>
-          <w:szCs w:val="22"/>
-        </w:rPr>
-        <w:t xml:space="preserve">data_source_id: </w:t>
+      <w:proofErr w:type="spellStart"/>
+      <w:r>
+        <w:rPr>
+          <w:sz w:val="22"/>
+          <w:szCs w:val="22"/>
+        </w:rPr>
+        <w:t>data_source_id</w:t>
+      </w:r>
+      <w:proofErr w:type="spellEnd"/>
+      <w:r>
+        <w:rPr>
+          <w:sz w:val="22"/>
+          <w:szCs w:val="22"/>
+        </w:rPr>
+        <w:t xml:space="preserve">: </w:t>
       </w:r>
       <w:r>
         <w:rPr>
@@ -1293,12 +1435,21 @@
           <w:szCs w:val="22"/>
         </w:rPr>
       </w:pPr>
-      <w:r>
-        <w:rPr>
-          <w:sz w:val="22"/>
-          <w:szCs w:val="22"/>
-        </w:rPr>
-        <w:t xml:space="preserve">energy_source_id: </w:t>
+      <w:proofErr w:type="spellStart"/>
+      <w:r>
+        <w:rPr>
+          <w:sz w:val="22"/>
+          <w:szCs w:val="22"/>
+        </w:rPr>
+        <w:t>energy_source_id</w:t>
+      </w:r>
+      <w:proofErr w:type="spellEnd"/>
+      <w:r>
+        <w:rPr>
+          <w:sz w:val="22"/>
+          <w:szCs w:val="22"/>
+        </w:rPr>
+        <w:t xml:space="preserve">: </w:t>
       </w:r>
       <w:r>
         <w:rPr>
@@ -1321,6 +1472,7 @@
           <w:szCs w:val="22"/>
         </w:rPr>
       </w:pPr>
+      <w:proofErr w:type="spellStart"/>
       <w:r>
         <w:rPr>
           <w:sz w:val="22"/>
@@ -1328,6 +1480,7 @@
         </w:rPr>
         <w:t>energy_data_id</w:t>
       </w:r>
+      <w:proofErr w:type="spellEnd"/>
       <w:r>
         <w:rPr>
           <w:sz w:val="22"/>
@@ -1357,12 +1510,21 @@
           <w:szCs w:val="22"/>
         </w:rPr>
       </w:pPr>
-      <w:r>
-        <w:rPr>
-          <w:sz w:val="22"/>
-          <w:szCs w:val="22"/>
-        </w:rPr>
-        <w:t xml:space="preserve">timestamp: </w:t>
+      <w:proofErr w:type="spellStart"/>
+      <w:r>
+        <w:rPr>
+          <w:sz w:val="22"/>
+          <w:szCs w:val="22"/>
+        </w:rPr>
+        <w:t>timestamp</w:t>
+      </w:r>
+      <w:proofErr w:type="spellEnd"/>
+      <w:r>
+        <w:rPr>
+          <w:sz w:val="22"/>
+          <w:szCs w:val="22"/>
+        </w:rPr>
+        <w:t xml:space="preserve">: </w:t>
       </w:r>
       <w:r>
         <w:rPr>
@@ -1386,12 +1548,21 @@
           <w:szCs w:val="22"/>
         </w:rPr>
       </w:pPr>
-      <w:r>
-        <w:rPr>
-          <w:sz w:val="22"/>
-          <w:szCs w:val="22"/>
-        </w:rPr>
-        <w:t xml:space="preserve">value: </w:t>
+      <w:proofErr w:type="spellStart"/>
+      <w:r>
+        <w:rPr>
+          <w:sz w:val="22"/>
+          <w:szCs w:val="22"/>
+        </w:rPr>
+        <w:t>value</w:t>
+      </w:r>
+      <w:proofErr w:type="spellEnd"/>
+      <w:r>
+        <w:rPr>
+          <w:sz w:val="22"/>
+          <w:szCs w:val="22"/>
+        </w:rPr>
+        <w:t xml:space="preserve">: </w:t>
       </w:r>
       <w:r>
         <w:rPr>
@@ -1400,7 +1571,7 @@
           <w:sz w:val="22"/>
           <w:szCs w:val="22"/>
         </w:rPr>
-        <w:t>FLOAT</w:t>
+        <w:t>DECIMAL(10,3)</w:t>
       </w:r>
     </w:p>
     <w:p>
@@ -1411,18 +1582,41 @@
           <w:numId w:val="21"/>
         </w:numPr>
         <w:rPr>
+          <w:sz w:val="22"/>
+          <w:szCs w:val="22"/>
+        </w:rPr>
+      </w:pPr>
+      <w:proofErr w:type="spellStart"/>
+      <w:r>
+        <w:rPr>
+          <w:sz w:val="22"/>
+          <w:szCs w:val="22"/>
+        </w:rPr>
+        <w:t>unit</w:t>
+      </w:r>
+      <w:proofErr w:type="spellEnd"/>
+      <w:r>
+        <w:rPr>
+          <w:sz w:val="22"/>
+          <w:szCs w:val="22"/>
+        </w:rPr>
+        <w:t xml:space="preserve">: </w:t>
+      </w:r>
+      <w:r>
+        <w:rPr>
+          <w:sz w:val="22"/>
+          <w:szCs w:val="22"/>
+        </w:rPr>
+        <w:t>VAR</w:t>
+      </w:r>
+      <w:r>
+        <w:rPr>
           <w:i/>
           <w:iCs/>
           <w:sz w:val="22"/>
           <w:szCs w:val="22"/>
         </w:rPr>
-      </w:pPr>
-      <w:r>
-        <w:rPr>
-          <w:sz w:val="22"/>
-          <w:szCs w:val="22"/>
-        </w:rPr>
-        <w:t xml:space="preserve">name: </w:t>
+        <w:t>CHAR</w:t>
       </w:r>
       <w:r>
         <w:rPr>
@@ -1431,7 +1625,25 @@
           <w:sz w:val="22"/>
           <w:szCs w:val="22"/>
         </w:rPr>
-        <w:t>VARCHAR(100)</w:t>
+        <w:t>(</w:t>
+      </w:r>
+      <w:r>
+        <w:rPr>
+          <w:i/>
+          <w:iCs/>
+          <w:sz w:val="22"/>
+          <w:szCs w:val="22"/>
+        </w:rPr>
+        <w:t>10</w:t>
+      </w:r>
+      <w:r>
+        <w:rPr>
+          <w:i/>
+          <w:iCs/>
+          <w:sz w:val="22"/>
+          <w:szCs w:val="22"/>
+        </w:rPr>
+        <w:t>)</w:t>
       </w:r>
     </w:p>
     <w:p>
@@ -1448,12 +1660,21 @@
           <w:szCs w:val="22"/>
         </w:rPr>
       </w:pPr>
-      <w:r>
-        <w:rPr>
-          <w:sz w:val="22"/>
-          <w:szCs w:val="22"/>
-        </w:rPr>
-        <w:t xml:space="preserve">api_url: </w:t>
+      <w:proofErr w:type="spellStart"/>
+      <w:r>
+        <w:rPr>
+          <w:sz w:val="22"/>
+          <w:szCs w:val="22"/>
+        </w:rPr>
+        <w:t>name</w:t>
+      </w:r>
+      <w:proofErr w:type="spellEnd"/>
+      <w:r>
+        <w:rPr>
+          <w:sz w:val="22"/>
+          <w:szCs w:val="22"/>
+        </w:rPr>
+        <w:t xml:space="preserve">: </w:t>
       </w:r>
       <w:r>
         <w:rPr>
@@ -1462,6 +1683,86 @@
           <w:sz w:val="22"/>
           <w:szCs w:val="22"/>
         </w:rPr>
+        <w:t>VARCHAR(100)</w:t>
+      </w:r>
+    </w:p>
+    <w:p>
+      <w:pPr>
+        <w:pStyle w:val="Listenabsatz"/>
+        <w:numPr>
+          <w:ilvl w:val="0"/>
+          <w:numId w:val="21"/>
+        </w:numPr>
+        <w:rPr>
+          <w:i/>
+          <w:iCs/>
+          <w:sz w:val="22"/>
+          <w:szCs w:val="22"/>
+        </w:rPr>
+      </w:pPr>
+      <w:proofErr w:type="spellStart"/>
+      <w:r>
+        <w:rPr>
+          <w:sz w:val="22"/>
+          <w:szCs w:val="22"/>
+        </w:rPr>
+        <w:t>renewable</w:t>
+      </w:r>
+      <w:proofErr w:type="spellEnd"/>
+      <w:r>
+        <w:rPr>
+          <w:sz w:val="22"/>
+          <w:szCs w:val="22"/>
+        </w:rPr>
+        <w:t>:</w:t>
+      </w:r>
+      <w:r>
+        <w:rPr>
+          <w:i/>
+          <w:iCs/>
+          <w:sz w:val="22"/>
+          <w:szCs w:val="22"/>
+        </w:rPr>
+        <w:t xml:space="preserve"> BOOLEAN</w:t>
+      </w:r>
+    </w:p>
+    <w:p>
+      <w:pPr>
+        <w:pStyle w:val="Listenabsatz"/>
+        <w:numPr>
+          <w:ilvl w:val="0"/>
+          <w:numId w:val="21"/>
+        </w:numPr>
+        <w:rPr>
+          <w:i/>
+          <w:iCs/>
+          <w:sz w:val="22"/>
+          <w:szCs w:val="22"/>
+        </w:rPr>
+      </w:pPr>
+      <w:proofErr w:type="spellStart"/>
+      <w:r>
+        <w:rPr>
+          <w:sz w:val="22"/>
+          <w:szCs w:val="22"/>
+        </w:rPr>
+        <w:t>api_url</w:t>
+      </w:r>
+      <w:proofErr w:type="spellEnd"/>
+      <w:r>
+        <w:rPr>
+          <w:sz w:val="22"/>
+          <w:szCs w:val="22"/>
+        </w:rPr>
+        <w:t xml:space="preserve">: </w:t>
+      </w:r>
+      <w:r>
+        <w:rPr>
+          <w:i/>
+          <w:iCs/>
+          <w:sz w:val="22"/>
+          <w:szCs w:val="22"/>
+        </w:rPr>
         <w:t>VARCHAR(255)</w:t>
       </w:r>
     </w:p>
@@ -1516,22 +1817,6 @@
         </w:rPr>
         <w:t>Die Datenbank stellt sicher, dass Energiedaten nur gespeichert werden können, wenn ein gültiger Energieträger, eine Datenquelle sowie ein Zeitstempel vorhanden sind. Dadurch wird eine nachvollziehbare Speicherung der Daten gewährleistet.</w:t>
       </w:r>
-    </w:p>
-    <w:p>
-      <w:pPr>
-        <w:rPr>
-          <w:sz w:val="22"/>
-          <w:szCs w:val="22"/>
-        </w:rPr>
-      </w:pPr>
-    </w:p>
-    <w:p>
-      <w:pPr>
-        <w:rPr>
-          <w:sz w:val="22"/>
-          <w:szCs w:val="22"/>
-        </w:rPr>
-      </w:pPr>
     </w:p>
     <w:p>
       <w:pPr>
@@ -1575,7 +1860,6 @@
           <w:sz w:val="26"/>
           <w:szCs w:val="26"/>
         </w:rPr>
-        <w:lastRenderedPageBreak/>
         <w:t>6. Zusammenfassung</w:t>
       </w:r>
     </w:p>
@@ -1656,30 +1940,7 @@
           <w:sz w:val="22"/>
           <w:szCs w:val="22"/>
         </w:rPr>
-        <w:t xml:space="preserve">Zur besseren Visualisierung liegen diesem Dokument ein </w:t>
-      </w:r>
-      <w:r>
-        <w:rPr>
-          <w:b/>
-          <w:bCs/>
-          <w:sz w:val="22"/>
-          <w:szCs w:val="22"/>
-        </w:rPr>
-        <w:t>ER-Diagramm (ERM)</w:t>
-      </w:r>
-      <w:r>
-        <w:rPr>
-          <w:sz w:val="22"/>
-          <w:szCs w:val="22"/>
-        </w:rPr>
-        <w:t xml:space="preserve"> sowie </w:t>
-      </w:r>
-      <w:r>
-        <w:rPr>
-          <w:sz w:val="22"/>
-          <w:szCs w:val="22"/>
-        </w:rPr>
-        <w:t>ein</w:t>
+        <w:t>Zur besseren Visualisierung liegen diesem Dokument ein</w:t>
       </w:r>
       <w:r>
         <w:rPr>

</xml_diff>

<commit_message>
add und change documents
</commit_message>
<xml_diff>
--- a/documents/Entwurf/Datenbankentwurf.docx
+++ b/documents/Entwurf/Datenbankentwurf.docx
@@ -771,7 +771,6 @@
           <w:szCs w:val="22"/>
         </w:rPr>
       </w:pPr>
-      <w:proofErr w:type="spellStart"/>
       <w:r>
         <w:rPr>
           <w:sz w:val="22"/>
@@ -779,7 +778,6 @@
         </w:rPr>
         <w:t>data_source_id</w:t>
       </w:r>
-      <w:proofErr w:type="spellEnd"/>
     </w:p>
     <w:p>
       <w:pPr>
@@ -913,6 +911,13 @@
           <w:sz w:val="22"/>
           <w:szCs w:val="22"/>
         </w:rPr>
+        <w:t>is_</w:t>
+      </w:r>
+      <w:r>
+        <w:rPr>
+          <w:sz w:val="22"/>
+          <w:szCs w:val="22"/>
+        </w:rPr>
         <w:t>renewable</w:t>
       </w:r>
       <w:proofErr w:type="spellEnd"/>
@@ -1062,7 +1067,6 @@
           <w:szCs w:val="22"/>
         </w:rPr>
       </w:pPr>
-      <w:proofErr w:type="spellStart"/>
       <w:r>
         <w:rPr>
           <w:sz w:val="22"/>
@@ -1070,7 +1074,6 @@
         </w:rPr>
         <w:t>data_source_id</w:t>
       </w:r>
-      <w:proofErr w:type="spellEnd"/>
     </w:p>
     <w:p>
       <w:pPr>
@@ -1382,21 +1385,12 @@
           <w:szCs w:val="22"/>
         </w:rPr>
       </w:pPr>
-      <w:proofErr w:type="spellStart"/>
-      <w:r>
-        <w:rPr>
-          <w:sz w:val="22"/>
-          <w:szCs w:val="22"/>
-        </w:rPr>
-        <w:t>data_source_id</w:t>
-      </w:r>
-      <w:proofErr w:type="spellEnd"/>
-      <w:r>
-        <w:rPr>
-          <w:sz w:val="22"/>
-          <w:szCs w:val="22"/>
-        </w:rPr>
-        <w:t xml:space="preserve">: </w:t>
+      <w:r>
+        <w:rPr>
+          <w:sz w:val="22"/>
+          <w:szCs w:val="22"/>
+        </w:rPr>
+        <w:t xml:space="preserve">data_source_id: </w:t>
       </w:r>
       <w:r>
         <w:rPr>
@@ -1691,6 +1685,13 @@
           <w:sz w:val="22"/>
           <w:szCs w:val="22"/>
         </w:rPr>
+        <w:t>is_</w:t>
+      </w:r>
+      <w:r>
+        <w:rPr>
+          <w:sz w:val="22"/>
+          <w:szCs w:val="22"/>
+        </w:rPr>
         <w:t>renewable</w:t>
       </w:r>
       <w:proofErr w:type="spellEnd"/>
@@ -1934,7 +1935,7 @@
           <w:sz w:val="22"/>
           <w:szCs w:val="22"/>
         </w:rPr>
-        <w:t>relationales Modell</w:t>
+        <w:t>Entity-Relationship</w:t>
       </w:r>
       <w:r>
         <w:rPr>
@@ -1943,7 +1944,73 @@
           <w:sz w:val="22"/>
           <w:szCs w:val="22"/>
         </w:rPr>
-        <w:t xml:space="preserve"> (Tabellenübersicht)</w:t>
+        <w:t>-</w:t>
+      </w:r>
+      <w:r>
+        <w:rPr>
+          <w:b/>
+          <w:bCs/>
+          <w:sz w:val="22"/>
+          <w:szCs w:val="22"/>
+        </w:rPr>
+        <w:t>Modell (ERM)</w:t>
+      </w:r>
+      <w:r>
+        <w:rPr>
+          <w:sz w:val="22"/>
+          <w:szCs w:val="22"/>
+        </w:rPr>
+        <w:t xml:space="preserve"> </w:t>
+      </w:r>
+      <w:r>
+        <w:rPr>
+          <w:sz w:val="22"/>
+          <w:szCs w:val="22"/>
+        </w:rPr>
+        <w:t>sowie ein</w:t>
+      </w:r>
+      <w:r>
+        <w:rPr>
+          <w:sz w:val="22"/>
+          <w:szCs w:val="22"/>
+        </w:rPr>
+        <w:t xml:space="preserve"> </w:t>
+      </w:r>
+      <w:r>
+        <w:rPr>
+          <w:b/>
+          <w:bCs/>
+          <w:sz w:val="22"/>
+          <w:szCs w:val="22"/>
+        </w:rPr>
+        <w:t>relationales Modell</w:t>
+      </w:r>
+      <w:r>
+        <w:rPr>
+          <w:b/>
+          <w:bCs/>
+          <w:sz w:val="22"/>
+          <w:szCs w:val="22"/>
+        </w:rPr>
+        <w:t xml:space="preserve"> (</w:t>
+      </w:r>
+      <w:r>
+        <w:rPr>
+          <w:b/>
+          <w:bCs/>
+          <w:sz w:val="22"/>
+          <w:szCs w:val="22"/>
+        </w:rPr>
+        <w:t>EM</w:t>
+      </w:r>
+      <w:r>
+        <w:rPr>
+          <w:b/>
+          <w:bCs/>
+          <w:sz w:val="22"/>
+          <w:szCs w:val="22"/>
+        </w:rPr>
+        <w:t>)</w:t>
       </w:r>
       <w:r>
         <w:rPr>

</xml_diff>